<commit_message>
Updated structure with backend and frontend
</commit_message>
<xml_diff>
--- a/documentation/Social Dance Event Chatbot Design Document.docx
+++ b/documentation/Social Dance Event Chatbot Design Document.docx
@@ -101,23 +101,7 @@
           <w:b/>
           <w:bCs/>
         </w:rPr>
-        <w:t xml:space="preserve">Execute those queries on a PostgreSQL database hosted on </w:t>
-      </w:r>
-      <w:proofErr w:type="spellStart"/>
-      <w:r>
-        <w:rPr>
-          <w:b/>
-          <w:bCs/>
-        </w:rPr>
-        <w:t>Supabase</w:t>
-      </w:r>
-      <w:proofErr w:type="spellEnd"/>
-      <w:r>
-        <w:rPr>
-          <w:b/>
-          <w:bCs/>
-        </w:rPr>
-        <w:t>.</w:t>
+        <w:t>Execute those queries on a PostgreSQL database hosted on Supabase.</w:t>
       </w:r>
     </w:p>
     <w:p>
@@ -136,23 +120,7 @@
           <w:b/>
           <w:bCs/>
         </w:rPr>
-        <w:t xml:space="preserve">Be deployed using </w:t>
-      </w:r>
-      <w:proofErr w:type="spellStart"/>
-      <w:r>
-        <w:rPr>
-          <w:b/>
-          <w:bCs/>
-        </w:rPr>
-        <w:t>Streamlit</w:t>
-      </w:r>
-      <w:proofErr w:type="spellEnd"/>
-      <w:r>
-        <w:rPr>
-          <w:b/>
-          <w:bCs/>
-        </w:rPr>
-        <w:t xml:space="preserve"> (frontend) and Render (backend API hosting).</w:t>
+        <w:t>Be deployed using Streamlit (frontend) and Render (backend API hosting).</w:t>
       </w:r>
     </w:p>
     <w:p>
@@ -171,39 +139,7 @@
           <w:b/>
           <w:bCs/>
         </w:rPr>
-        <w:t xml:space="preserve">Be embedded into a WordPress website using </w:t>
-      </w:r>
-      <w:proofErr w:type="spellStart"/>
-      <w:r>
-        <w:rPr>
-          <w:b/>
-          <w:bCs/>
-        </w:rPr>
-        <w:t>iframed</w:t>
-      </w:r>
-      <w:proofErr w:type="spellEnd"/>
-      <w:r>
-        <w:rPr>
-          <w:b/>
-          <w:bCs/>
-        </w:rPr>
-        <w:t xml:space="preserve"> </w:t>
-      </w:r>
-      <w:proofErr w:type="spellStart"/>
-      <w:r>
-        <w:rPr>
-          <w:b/>
-          <w:bCs/>
-        </w:rPr>
-        <w:t>Streamlit</w:t>
-      </w:r>
-      <w:proofErr w:type="spellEnd"/>
-      <w:r>
-        <w:rPr>
-          <w:b/>
-          <w:bCs/>
-        </w:rPr>
-        <w:t xml:space="preserve"> components.</w:t>
+        <w:t>Be embedded into a WordPress website using iframed Streamlit components.</w:t>
       </w:r>
     </w:p>
     <w:p>
@@ -271,39 +207,7 @@
           <w:b/>
           <w:bCs/>
         </w:rPr>
-        <w:t xml:space="preserve">Technology: </w:t>
-      </w:r>
-      <w:proofErr w:type="spellStart"/>
-      <w:r>
-        <w:rPr>
-          <w:b/>
-          <w:bCs/>
-        </w:rPr>
-        <w:t>Streamlit</w:t>
-      </w:r>
-      <w:proofErr w:type="spellEnd"/>
-      <w:r>
-        <w:rPr>
-          <w:b/>
-          <w:bCs/>
-        </w:rPr>
-        <w:t xml:space="preserve">, </w:t>
-      </w:r>
-      <w:proofErr w:type="spellStart"/>
-      <w:r>
-        <w:rPr>
-          <w:b/>
-          <w:bCs/>
-        </w:rPr>
-        <w:t>Iframe</w:t>
-      </w:r>
-      <w:proofErr w:type="spellEnd"/>
-      <w:r>
-        <w:rPr>
-          <w:b/>
-          <w:bCs/>
-        </w:rPr>
-        <w:t xml:space="preserve"> embed for WordPress</w:t>
+        <w:t>Technology: Streamlit, Iframe embed for WordPress</w:t>
       </w:r>
     </w:p>
     <w:p>
@@ -398,23 +302,7 @@
           <w:b/>
           <w:bCs/>
         </w:rPr>
-        <w:t xml:space="preserve">Technology: </w:t>
-      </w:r>
-      <w:proofErr w:type="spellStart"/>
-      <w:r>
-        <w:rPr>
-          <w:b/>
-          <w:bCs/>
-        </w:rPr>
-        <w:t>FastAPI</w:t>
-      </w:r>
-      <w:proofErr w:type="spellEnd"/>
-      <w:r>
-        <w:rPr>
-          <w:b/>
-          <w:bCs/>
-        </w:rPr>
-        <w:t xml:space="preserve"> hosted on Render</w:t>
+        <w:t>Technology: FastAPI hosted on Render</w:t>
       </w:r>
     </w:p>
     <w:p>
@@ -490,39 +378,7 @@
           <w:b/>
           <w:bCs/>
         </w:rPr>
-        <w:t xml:space="preserve">Queries </w:t>
-      </w:r>
-      <w:proofErr w:type="spellStart"/>
-      <w:r>
-        <w:rPr>
-          <w:b/>
-          <w:bCs/>
-        </w:rPr>
-        <w:t>Supabase</w:t>
-      </w:r>
-      <w:proofErr w:type="spellEnd"/>
-      <w:r>
-        <w:rPr>
-          <w:b/>
-          <w:bCs/>
-        </w:rPr>
-        <w:t xml:space="preserve"> using </w:t>
-      </w:r>
-      <w:proofErr w:type="spellStart"/>
-      <w:r>
-        <w:rPr>
-          <w:b/>
-          <w:bCs/>
-        </w:rPr>
-        <w:t>SQLAlchemy</w:t>
-      </w:r>
-      <w:proofErr w:type="spellEnd"/>
-      <w:r>
-        <w:rPr>
-          <w:b/>
-          <w:bCs/>
-        </w:rPr>
-        <w:t xml:space="preserve"> and formats the response</w:t>
+        <w:t>Queries Supabase using SQLAlchemy and formats the response</w:t>
       </w:r>
     </w:p>
     <w:p>
@@ -541,23 +397,7 @@
           <w:b/>
           <w:bCs/>
         </w:rPr>
-        <w:t xml:space="preserve">Returns structured data to the </w:t>
-      </w:r>
-      <w:proofErr w:type="spellStart"/>
-      <w:r>
-        <w:rPr>
-          <w:b/>
-          <w:bCs/>
-        </w:rPr>
-        <w:t>Streamlit</w:t>
-      </w:r>
-      <w:proofErr w:type="spellEnd"/>
-      <w:r>
-        <w:rPr>
-          <w:b/>
-          <w:bCs/>
-        </w:rPr>
-        <w:t xml:space="preserve"> app</w:t>
+        <w:t>Returns structured data to the Streamlit app</w:t>
       </w:r>
     </w:p>
     <w:p>
@@ -595,17 +435,8 @@
           <w:b/>
           <w:bCs/>
         </w:rPr>
-        <w:t xml:space="preserve">Technology: PostgreSQL hosted on </w:t>
-      </w:r>
-      <w:proofErr w:type="spellStart"/>
-      <w:r>
-        <w:rPr>
-          <w:b/>
-          <w:bCs/>
-        </w:rPr>
-        <w:t>Supabase</w:t>
-      </w:r>
-      <w:proofErr w:type="spellEnd"/>
+        <w:t>Technology: PostgreSQL hosted on Supabase</w:t>
+      </w:r>
     </w:p>
     <w:p>
       <w:pPr>
@@ -661,23 +492,7 @@
           <w:b/>
           <w:bCs/>
         </w:rPr>
-        <w:t xml:space="preserve">Allows query execution via </w:t>
-      </w:r>
-      <w:proofErr w:type="spellStart"/>
-      <w:r>
-        <w:rPr>
-          <w:b/>
-          <w:bCs/>
-        </w:rPr>
-        <w:t>Supabase</w:t>
-      </w:r>
-      <w:proofErr w:type="spellEnd"/>
-      <w:r>
-        <w:rPr>
-          <w:b/>
-          <w:bCs/>
-        </w:rPr>
-        <w:t xml:space="preserve"> API</w:t>
+        <w:t>Allows query execution via Supabase API</w:t>
       </w:r>
     </w:p>
     <w:p>
@@ -741,23 +556,7 @@
           <w:b/>
           <w:bCs/>
         </w:rPr>
-        <w:t xml:space="preserve">    </w:t>
-      </w:r>
-      <w:proofErr w:type="spellStart"/>
-      <w:r>
-        <w:rPr>
-          <w:b/>
-          <w:bCs/>
-        </w:rPr>
-        <w:t>event_id</w:t>
-      </w:r>
-      <w:proofErr w:type="spellEnd"/>
-      <w:r>
-        <w:rPr>
-          <w:b/>
-          <w:bCs/>
-        </w:rPr>
-        <w:t xml:space="preserve"> SERIAL PRIMARY KEY,</w:t>
+        <w:t xml:space="preserve">    event_id SERIAL PRIMARY KEY,</w:t>
       </w:r>
     </w:p>
     <w:p>
@@ -779,23 +578,7 @@
           <w:b/>
           <w:bCs/>
         </w:rPr>
-        <w:t xml:space="preserve">    </w:t>
-      </w:r>
-      <w:proofErr w:type="spellStart"/>
-      <w:r>
-        <w:rPr>
-          <w:b/>
-          <w:bCs/>
-        </w:rPr>
-        <w:t>org_name</w:t>
-      </w:r>
-      <w:proofErr w:type="spellEnd"/>
-      <w:r>
-        <w:rPr>
-          <w:b/>
-          <w:bCs/>
-        </w:rPr>
-        <w:t xml:space="preserve"> TEXT,</w:t>
+        <w:t xml:space="preserve">    org_name TEXT,</w:t>
       </w:r>
     </w:p>
     <w:p>
@@ -817,23 +600,7 @@
           <w:b/>
           <w:bCs/>
         </w:rPr>
-        <w:t xml:space="preserve">    </w:t>
-      </w:r>
-      <w:proofErr w:type="spellStart"/>
-      <w:r>
-        <w:rPr>
-          <w:b/>
-          <w:bCs/>
-        </w:rPr>
-        <w:t>dance_style</w:t>
-      </w:r>
-      <w:proofErr w:type="spellEnd"/>
-      <w:r>
-        <w:rPr>
-          <w:b/>
-          <w:bCs/>
-        </w:rPr>
-        <w:t xml:space="preserve"> TEXT,</w:t>
+        <w:t xml:space="preserve">    dance_style TEXT,</w:t>
       </w:r>
     </w:p>
     <w:p>
@@ -855,23 +622,7 @@
           <w:b/>
           <w:bCs/>
         </w:rPr>
-        <w:t xml:space="preserve">    </w:t>
-      </w:r>
-      <w:proofErr w:type="spellStart"/>
-      <w:r>
-        <w:rPr>
-          <w:b/>
-          <w:bCs/>
-        </w:rPr>
-        <w:t>url</w:t>
-      </w:r>
-      <w:proofErr w:type="spellEnd"/>
-      <w:r>
-        <w:rPr>
-          <w:b/>
-          <w:bCs/>
-        </w:rPr>
-        <w:t xml:space="preserve"> TEXT,</w:t>
+        <w:t xml:space="preserve">    url TEXT,</w:t>
       </w:r>
     </w:p>
     <w:p>
@@ -893,23 +644,7 @@
           <w:b/>
           <w:bCs/>
         </w:rPr>
-        <w:t xml:space="preserve">    </w:t>
-      </w:r>
-      <w:proofErr w:type="spellStart"/>
-      <w:r>
-        <w:rPr>
-          <w:b/>
-          <w:bCs/>
-        </w:rPr>
-        <w:t>event_type</w:t>
-      </w:r>
-      <w:proofErr w:type="spellEnd"/>
-      <w:r>
-        <w:rPr>
-          <w:b/>
-          <w:bCs/>
-        </w:rPr>
-        <w:t xml:space="preserve"> TEXT,</w:t>
+        <w:t xml:space="preserve">    event_type TEXT,</w:t>
       </w:r>
     </w:p>
     <w:p>
@@ -931,23 +666,7 @@
           <w:b/>
           <w:bCs/>
         </w:rPr>
-        <w:t xml:space="preserve">    </w:t>
-      </w:r>
-      <w:proofErr w:type="spellStart"/>
-      <w:r>
-        <w:rPr>
-          <w:b/>
-          <w:bCs/>
-        </w:rPr>
-        <w:t>event_name</w:t>
-      </w:r>
-      <w:proofErr w:type="spellEnd"/>
-      <w:r>
-        <w:rPr>
-          <w:b/>
-          <w:bCs/>
-        </w:rPr>
-        <w:t xml:space="preserve"> TEXT,</w:t>
+        <w:t xml:space="preserve">    event_name TEXT,</w:t>
       </w:r>
     </w:p>
     <w:p>
@@ -969,23 +688,7 @@
           <w:b/>
           <w:bCs/>
         </w:rPr>
-        <w:t xml:space="preserve">    </w:t>
-      </w:r>
-      <w:proofErr w:type="spellStart"/>
-      <w:r>
-        <w:rPr>
-          <w:b/>
-          <w:bCs/>
-        </w:rPr>
-        <w:t>day_of_week</w:t>
-      </w:r>
-      <w:proofErr w:type="spellEnd"/>
-      <w:r>
-        <w:rPr>
-          <w:b/>
-          <w:bCs/>
-        </w:rPr>
-        <w:t xml:space="preserve"> TEXT,</w:t>
+        <w:t xml:space="preserve">    day_of_week TEXT,</w:t>
       </w:r>
     </w:p>
     <w:p>
@@ -1007,23 +710,7 @@
           <w:b/>
           <w:bCs/>
         </w:rPr>
-        <w:t xml:space="preserve">    </w:t>
-      </w:r>
-      <w:proofErr w:type="spellStart"/>
-      <w:r>
-        <w:rPr>
-          <w:b/>
-          <w:bCs/>
-        </w:rPr>
-        <w:t>start_date</w:t>
-      </w:r>
-      <w:proofErr w:type="spellEnd"/>
-      <w:r>
-        <w:rPr>
-          <w:b/>
-          <w:bCs/>
-        </w:rPr>
-        <w:t xml:space="preserve"> DATE,</w:t>
+        <w:t xml:space="preserve">    start_date DATE,</w:t>
       </w:r>
     </w:p>
     <w:p>
@@ -1045,23 +732,7 @@
           <w:b/>
           <w:bCs/>
         </w:rPr>
-        <w:t xml:space="preserve">    </w:t>
-      </w:r>
-      <w:proofErr w:type="spellStart"/>
-      <w:r>
-        <w:rPr>
-          <w:b/>
-          <w:bCs/>
-        </w:rPr>
-        <w:t>end_date</w:t>
-      </w:r>
-      <w:proofErr w:type="spellEnd"/>
-      <w:r>
-        <w:rPr>
-          <w:b/>
-          <w:bCs/>
-        </w:rPr>
-        <w:t xml:space="preserve"> DATE,</w:t>
+        <w:t xml:space="preserve">    end_date DATE,</w:t>
       </w:r>
     </w:p>
     <w:p>
@@ -1083,23 +754,7 @@
           <w:b/>
           <w:bCs/>
         </w:rPr>
-        <w:t xml:space="preserve">    </w:t>
-      </w:r>
-      <w:proofErr w:type="spellStart"/>
-      <w:r>
-        <w:rPr>
-          <w:b/>
-          <w:bCs/>
-        </w:rPr>
-        <w:t>start_time</w:t>
-      </w:r>
-      <w:proofErr w:type="spellEnd"/>
-      <w:r>
-        <w:rPr>
-          <w:b/>
-          <w:bCs/>
-        </w:rPr>
-        <w:t xml:space="preserve"> TIME,</w:t>
+        <w:t xml:space="preserve">    start_time TIME,</w:t>
       </w:r>
     </w:p>
     <w:p>
@@ -1121,23 +776,7 @@
           <w:b/>
           <w:bCs/>
         </w:rPr>
-        <w:t xml:space="preserve">    </w:t>
-      </w:r>
-      <w:proofErr w:type="spellStart"/>
-      <w:r>
-        <w:rPr>
-          <w:b/>
-          <w:bCs/>
-        </w:rPr>
-        <w:t>end_time</w:t>
-      </w:r>
-      <w:proofErr w:type="spellEnd"/>
-      <w:r>
-        <w:rPr>
-          <w:b/>
-          <w:bCs/>
-        </w:rPr>
-        <w:t xml:space="preserve"> TIME,</w:t>
+        <w:t xml:space="preserve">    end_time TIME,</w:t>
       </w:r>
     </w:p>
     <w:p>
@@ -1203,23 +842,7 @@
           <w:b/>
           <w:bCs/>
         </w:rPr>
-        <w:t xml:space="preserve">    </w:t>
-      </w:r>
-      <w:proofErr w:type="spellStart"/>
-      <w:r>
-        <w:rPr>
-          <w:b/>
-          <w:bCs/>
-        </w:rPr>
-        <w:t>address_id</w:t>
-      </w:r>
-      <w:proofErr w:type="spellEnd"/>
-      <w:r>
-        <w:rPr>
-          <w:b/>
-          <w:bCs/>
-        </w:rPr>
-        <w:t xml:space="preserve"> INTEGER,</w:t>
+        <w:t xml:space="preserve">    address_id INTEGER,</w:t>
       </w:r>
     </w:p>
     <w:p>
@@ -1263,23 +886,7 @@
           <w:b/>
           <w:bCs/>
         </w:rPr>
-        <w:t xml:space="preserve">    </w:t>
-      </w:r>
-      <w:proofErr w:type="spellStart"/>
-      <w:r>
-        <w:rPr>
-          <w:b/>
-          <w:bCs/>
-        </w:rPr>
-        <w:t>time_stamp</w:t>
-      </w:r>
-      <w:proofErr w:type="spellEnd"/>
-      <w:r>
-        <w:rPr>
-          <w:b/>
-          <w:bCs/>
-        </w:rPr>
-        <w:t xml:space="preserve"> TIMESTAMP</w:t>
+        <w:t xml:space="preserve">    time_stamp TIMESTAMP</w:t>
       </w:r>
     </w:p>
     <w:p>
@@ -1468,23 +1075,7 @@
           <w:b/>
           <w:bCs/>
         </w:rPr>
-        <w:t xml:space="preserve">User interacts with </w:t>
-      </w:r>
-      <w:proofErr w:type="spellStart"/>
-      <w:r>
-        <w:rPr>
-          <w:b/>
-          <w:bCs/>
-        </w:rPr>
-        <w:t>Streamlit</w:t>
-      </w:r>
-      <w:proofErr w:type="spellEnd"/>
-      <w:r>
-        <w:rPr>
-          <w:b/>
-          <w:bCs/>
-        </w:rPr>
-        <w:t xml:space="preserve"> Chatbot UI → Enters query</w:t>
+        <w:t>User interacts with Streamlit Chatbot UI → Enters query</w:t>
       </w:r>
     </w:p>
     <w:p>
@@ -1503,23 +1094,7 @@
           <w:b/>
           <w:bCs/>
         </w:rPr>
-        <w:t xml:space="preserve">UI sends query to Backend API (Render-hosted </w:t>
-      </w:r>
-      <w:proofErr w:type="spellStart"/>
-      <w:r>
-        <w:rPr>
-          <w:b/>
-          <w:bCs/>
-        </w:rPr>
-        <w:t>FastAPI</w:t>
-      </w:r>
-      <w:proofErr w:type="spellEnd"/>
-      <w:r>
-        <w:rPr>
-          <w:b/>
-          <w:bCs/>
-        </w:rPr>
-        <w:t xml:space="preserve"> server)</w:t>
+        <w:t>UI sends query to Backend API (Render-hosted FastAPI server)</w:t>
       </w:r>
     </w:p>
     <w:p>
@@ -1577,33 +1152,8 @@
           <w:b/>
           <w:bCs/>
         </w:rPr>
-        <w:t xml:space="preserve">SQL query is sent to </w:t>
-      </w:r>
-      <w:proofErr w:type="spellStart"/>
-      <w:r>
-        <w:rPr>
-          <w:b/>
-          <w:bCs/>
-        </w:rPr>
-        <w:t>Supabase</w:t>
-      </w:r>
-      <w:proofErr w:type="spellEnd"/>
-      <w:r>
-        <w:rPr>
-          <w:b/>
-          <w:bCs/>
-        </w:rPr>
-        <w:t xml:space="preserve"> (PostgreSQL) via </w:t>
-      </w:r>
-      <w:proofErr w:type="spellStart"/>
-      <w:r>
-        <w:rPr>
-          <w:b/>
-          <w:bCs/>
-        </w:rPr>
-        <w:t>SQLAlchemy</w:t>
-      </w:r>
-      <w:proofErr w:type="spellEnd"/>
+        <w:t>SQL query is sent to Supabase (PostgreSQL) via SQLAlchemy</w:t>
+      </w:r>
     </w:p>
     <w:p>
       <w:pPr>
@@ -1616,21 +1166,12 @@
           <w:bCs/>
         </w:rPr>
       </w:pPr>
-      <w:proofErr w:type="spellStart"/>
-      <w:r>
-        <w:rPr>
-          <w:b/>
-          <w:bCs/>
-        </w:rPr>
-        <w:t>Supabase</w:t>
-      </w:r>
-      <w:proofErr w:type="spellEnd"/>
-      <w:r>
-        <w:rPr>
-          <w:b/>
-          <w:bCs/>
-        </w:rPr>
-        <w:t xml:space="preserve"> returns structured event data</w:t>
+      <w:r>
+        <w:rPr>
+          <w:b/>
+          <w:bCs/>
+        </w:rPr>
+        <w:t>Supabase returns structured event data</w:t>
       </w:r>
     </w:p>
     <w:p>
@@ -1649,23 +1190,7 @@
           <w:b/>
           <w:bCs/>
         </w:rPr>
-        <w:t xml:space="preserve">Backend formats response and sends it back to the </w:t>
-      </w:r>
-      <w:proofErr w:type="spellStart"/>
-      <w:r>
-        <w:rPr>
-          <w:b/>
-          <w:bCs/>
-        </w:rPr>
-        <w:t>Streamlit</w:t>
-      </w:r>
-      <w:proofErr w:type="spellEnd"/>
-      <w:r>
-        <w:rPr>
-          <w:b/>
-          <w:bCs/>
-        </w:rPr>
-        <w:t xml:space="preserve"> UI</w:t>
+        <w:t>Backend formats response and sends it back to the Streamlit UI</w:t>
       </w:r>
     </w:p>
     <w:p>
@@ -1737,23 +1262,7 @@
           <w:b/>
           <w:bCs/>
         </w:rPr>
-        <w:t xml:space="preserve"> Set up </w:t>
-      </w:r>
-      <w:proofErr w:type="spellStart"/>
-      <w:r>
-        <w:rPr>
-          <w:b/>
-          <w:bCs/>
-        </w:rPr>
-        <w:t>Supabase</w:t>
-      </w:r>
-      <w:proofErr w:type="spellEnd"/>
-      <w:r>
-        <w:rPr>
-          <w:b/>
-          <w:bCs/>
-        </w:rPr>
-        <w:t xml:space="preserve"> Database (Completed)</w:t>
+        <w:t xml:space="preserve"> Set up Supabase Database (Completed)</w:t>
       </w:r>
     </w:p>
     <w:p>
@@ -1837,23 +1346,7 @@
           <w:b/>
           <w:bCs/>
         </w:rPr>
-        <w:t xml:space="preserve"> Set up </w:t>
-      </w:r>
-      <w:proofErr w:type="spellStart"/>
-      <w:r>
-        <w:rPr>
-          <w:b/>
-          <w:bCs/>
-        </w:rPr>
-        <w:t>Streamlit</w:t>
-      </w:r>
-      <w:proofErr w:type="spellEnd"/>
-      <w:r>
-        <w:rPr>
-          <w:b/>
-          <w:bCs/>
-        </w:rPr>
-        <w:t xml:space="preserve"> App on Local Machine</w:t>
+        <w:t xml:space="preserve"> Set up Streamlit App on Local Machine</w:t>
       </w:r>
     </w:p>
     <w:p>
@@ -1872,17 +1365,8 @@
           <w:b/>
           <w:bCs/>
         </w:rPr>
-        <w:t xml:space="preserve">Install </w:t>
-      </w:r>
-      <w:proofErr w:type="spellStart"/>
-      <w:r>
-        <w:rPr>
-          <w:b/>
-          <w:bCs/>
-        </w:rPr>
-        <w:t>Streamlit</w:t>
-      </w:r>
-      <w:proofErr w:type="spellEnd"/>
+        <w:t>Install Streamlit</w:t>
+      </w:r>
     </w:p>
     <w:p>
       <w:pPr>
@@ -1919,23 +1403,7 @@
           <w:b/>
           <w:bCs/>
         </w:rPr>
-        <w:t xml:space="preserve">Test embedding </w:t>
-      </w:r>
-      <w:proofErr w:type="spellStart"/>
-      <w:r>
-        <w:rPr>
-          <w:b/>
-          <w:bCs/>
-        </w:rPr>
-        <w:t>iframe</w:t>
-      </w:r>
-      <w:proofErr w:type="spellEnd"/>
-      <w:r>
-        <w:rPr>
-          <w:b/>
-          <w:bCs/>
-        </w:rPr>
-        <w:t xml:space="preserve"> into WordPress</w:t>
+        <w:t>Test embedding iframe into WordPress</w:t>
       </w:r>
     </w:p>
     <w:p>
@@ -1977,49 +1445,8 @@
           <w:b/>
           <w:bCs/>
         </w:rPr>
-        <w:t xml:space="preserve">Deploy </w:t>
-      </w:r>
-      <w:proofErr w:type="spellStart"/>
-      <w:r>
-        <w:rPr>
-          <w:b/>
-          <w:bCs/>
-        </w:rPr>
-        <w:t>FastAPI</w:t>
-      </w:r>
-      <w:proofErr w:type="spellEnd"/>
-      <w:r>
-        <w:rPr>
-          <w:b/>
-          <w:bCs/>
-        </w:rPr>
-        <w:t xml:space="preserve"> that connects </w:t>
-      </w:r>
-      <w:proofErr w:type="spellStart"/>
-      <w:r>
-        <w:rPr>
-          <w:b/>
-          <w:bCs/>
-        </w:rPr>
-        <w:t>Streamlit</w:t>
-      </w:r>
-      <w:proofErr w:type="spellEnd"/>
-      <w:r>
-        <w:rPr>
-          <w:b/>
-          <w:bCs/>
-        </w:rPr>
-        <w:t xml:space="preserve"> to OpenAI and </w:t>
-      </w:r>
-      <w:proofErr w:type="spellStart"/>
-      <w:r>
-        <w:rPr>
-          <w:b/>
-          <w:bCs/>
-        </w:rPr>
-        <w:t>Supabase</w:t>
-      </w:r>
-      <w:proofErr w:type="spellEnd"/>
+        <w:t>Deploy FastAPI that connects Streamlit to OpenAI and Supabase</w:t>
+      </w:r>
     </w:p>
     <w:p>
       <w:pPr>
@@ -2101,33 +1528,8 @@
           <w:b/>
           <w:bCs/>
         </w:rPr>
-        <w:t xml:space="preserve"> Test API connectivity with </w:t>
-      </w:r>
-      <w:proofErr w:type="spellStart"/>
-      <w:r>
-        <w:rPr>
-          <w:b/>
-          <w:bCs/>
-        </w:rPr>
-        <w:t>Supabase</w:t>
-      </w:r>
-      <w:proofErr w:type="spellEnd"/>
-      <w:r>
-        <w:rPr>
-          <w:b/>
-          <w:bCs/>
-        </w:rPr>
-        <w:t xml:space="preserve"> using </w:t>
-      </w:r>
-      <w:proofErr w:type="spellStart"/>
-      <w:r>
-        <w:rPr>
-          <w:b/>
-          <w:bCs/>
-        </w:rPr>
-        <w:t>SQLAlchemy</w:t>
-      </w:r>
-      <w:proofErr w:type="spellEnd"/>
+        <w:t xml:space="preserve"> Test API connectivity with Supabase using SQLAlchemy</w:t>
+      </w:r>
     </w:p>
     <w:p>
       <w:pPr>
@@ -2164,23 +1566,7 @@
           <w:b/>
           <w:bCs/>
         </w:rPr>
-        <w:t xml:space="preserve"> Develop </w:t>
-      </w:r>
-      <w:proofErr w:type="spellStart"/>
-      <w:r>
-        <w:rPr>
-          <w:b/>
-          <w:bCs/>
-        </w:rPr>
-        <w:t>FastAPI</w:t>
-      </w:r>
-      <w:proofErr w:type="spellEnd"/>
-      <w:r>
-        <w:rPr>
-          <w:b/>
-          <w:bCs/>
-        </w:rPr>
-        <w:t xml:space="preserve"> server for handling chatbot requests </w:t>
+        <w:t xml:space="preserve"> Develop FastAPI server for handling chatbot requests </w:t>
       </w:r>
       <w:r>
         <w:rPr>
@@ -2195,23 +1581,7 @@
           <w:b/>
           <w:bCs/>
         </w:rPr>
-        <w:t xml:space="preserve"> Implement SQL query generation and execution logic using </w:t>
-      </w:r>
-      <w:proofErr w:type="spellStart"/>
-      <w:r>
-        <w:rPr>
-          <w:b/>
-          <w:bCs/>
-        </w:rPr>
-        <w:t>SQLAlchemy</w:t>
-      </w:r>
-      <w:proofErr w:type="spellEnd"/>
-      <w:r>
-        <w:rPr>
-          <w:b/>
-          <w:bCs/>
-        </w:rPr>
-        <w:t xml:space="preserve"> </w:t>
+        <w:t xml:space="preserve"> Implement SQL query generation and execution logic using SQLAlchemy </w:t>
       </w:r>
       <w:r>
         <w:rPr>
@@ -2241,23 +1611,7 @@
           <w:b/>
           <w:bCs/>
         </w:rPr>
-        <w:t xml:space="preserve">Phase 3: </w:t>
-      </w:r>
-      <w:proofErr w:type="spellStart"/>
-      <w:r>
-        <w:rPr>
-          <w:b/>
-          <w:bCs/>
-        </w:rPr>
-        <w:t>Streamlit</w:t>
-      </w:r>
-      <w:proofErr w:type="spellEnd"/>
-      <w:r>
-        <w:rPr>
-          <w:b/>
-          <w:bCs/>
-        </w:rPr>
-        <w:t xml:space="preserve"> Frontend Development</w:t>
+        <w:t>Phase 3: Streamlit Frontend Development</w:t>
       </w:r>
     </w:p>
     <w:p>
@@ -2364,23 +1718,7 @@
           <w:b/>
           <w:bCs/>
         </w:rPr>
-        <w:t xml:space="preserve"> Deploy </w:t>
-      </w:r>
-      <w:proofErr w:type="spellStart"/>
-      <w:r>
-        <w:rPr>
-          <w:b/>
-          <w:bCs/>
-        </w:rPr>
-        <w:t>Streamlit</w:t>
-      </w:r>
-      <w:proofErr w:type="spellEnd"/>
-      <w:r>
-        <w:rPr>
-          <w:b/>
-          <w:bCs/>
-        </w:rPr>
-        <w:t xml:space="preserve"> app to Render </w:t>
+        <w:t xml:space="preserve"> Deploy Streamlit app to Render </w:t>
       </w:r>
       <w:r>
         <w:rPr>
@@ -2395,23 +1733,7 @@
           <w:b/>
           <w:bCs/>
         </w:rPr>
-        <w:t xml:space="preserve"> Embed chatbot into WordPress via </w:t>
-      </w:r>
-      <w:proofErr w:type="spellStart"/>
-      <w:r>
-        <w:rPr>
-          <w:b/>
-          <w:bCs/>
-        </w:rPr>
-        <w:t>iframe</w:t>
-      </w:r>
-      <w:proofErr w:type="spellEnd"/>
-      <w:r>
-        <w:rPr>
-          <w:b/>
-          <w:bCs/>
-        </w:rPr>
-        <w:t xml:space="preserve"> </w:t>
+        <w:t xml:space="preserve"> Embed chatbot into WordPress via iframe </w:t>
       </w:r>
       <w:r>
         <w:rPr>
@@ -2617,37 +1939,12 @@
                 <w:bCs/>
               </w:rPr>
             </w:pPr>
-            <w:proofErr w:type="spellStart"/>
             <w:r>
               <w:rPr>
                 <w:b/>
                 <w:bCs/>
               </w:rPr>
-              <w:t>Streamlit</w:t>
-            </w:r>
-            <w:proofErr w:type="spellEnd"/>
-            <w:r>
-              <w:rPr>
-                <w:b/>
-                <w:bCs/>
-              </w:rPr>
-              <w:t xml:space="preserve"> + WordPress (</w:t>
-            </w:r>
-            <w:proofErr w:type="spellStart"/>
-            <w:r>
-              <w:rPr>
-                <w:b/>
-                <w:bCs/>
-              </w:rPr>
-              <w:t>iframe</w:t>
-            </w:r>
-            <w:proofErr w:type="spellEnd"/>
-            <w:r>
-              <w:rPr>
-                <w:b/>
-                <w:bCs/>
-              </w:rPr>
-              <w:t xml:space="preserve"> embed)</w:t>
+              <w:t>Streamlit + WordPress (iframe embed)</w:t>
             </w:r>
           </w:p>
         </w:tc>
@@ -2691,21 +1988,12 @@
                 <w:bCs/>
               </w:rPr>
             </w:pPr>
-            <w:proofErr w:type="spellStart"/>
             <w:r>
               <w:rPr>
                 <w:b/>
                 <w:bCs/>
               </w:rPr>
-              <w:t>FastAPI</w:t>
-            </w:r>
-            <w:proofErr w:type="spellEnd"/>
-            <w:r>
-              <w:rPr>
-                <w:b/>
-                <w:bCs/>
-              </w:rPr>
-              <w:t xml:space="preserve"> (Python) hosted on Render</w:t>
+              <w:t>FastAPI (Python) hosted on Render</w:t>
             </w:r>
           </w:p>
         </w:tc>
@@ -2749,31 +2037,13 @@
                 <w:bCs/>
               </w:rPr>
             </w:pPr>
-            <w:proofErr w:type="spellStart"/>
             <w:r>
               <w:rPr>
                 <w:b/>
                 <w:bCs/>
               </w:rPr>
-              <w:t>Supabase</w:t>
+              <w:t>Supabase (PostgreSQL) + SQLAlchemy</w:t>
             </w:r>
-            <w:proofErr w:type="spellEnd"/>
-            <w:r>
-              <w:rPr>
-                <w:b/>
-                <w:bCs/>
-              </w:rPr>
-              <w:t xml:space="preserve"> (PostgreSQL) + </w:t>
-            </w:r>
-            <w:proofErr w:type="spellStart"/>
-            <w:r>
-              <w:rPr>
-                <w:b/>
-                <w:bCs/>
-              </w:rPr>
-              <w:t>SQLAlchemy</w:t>
-            </w:r>
-            <w:proofErr w:type="spellEnd"/>
           </w:p>
         </w:tc>
       </w:tr>
@@ -2870,23 +2140,7 @@
                 <w:b/>
                 <w:bCs/>
               </w:rPr>
-              <w:t xml:space="preserve">Render for backend &amp; </w:t>
-            </w:r>
-            <w:proofErr w:type="spellStart"/>
-            <w:r>
-              <w:rPr>
-                <w:b/>
-                <w:bCs/>
-              </w:rPr>
-              <w:t>Streamlit</w:t>
-            </w:r>
-            <w:proofErr w:type="spellEnd"/>
-            <w:r>
-              <w:rPr>
-                <w:b/>
-                <w:bCs/>
-              </w:rPr>
-              <w:t xml:space="preserve"> app</w:t>
+              <w:t>Render for backend &amp; Streamlit app</w:t>
             </w:r>
           </w:p>
         </w:tc>
@@ -3012,23 +2266,7 @@
                 <w:b/>
                 <w:bCs/>
               </w:rPr>
-              <w:t xml:space="preserve">Latency issues between WordPress (Bluehost), </w:t>
-            </w:r>
-            <w:proofErr w:type="spellStart"/>
-            <w:r>
-              <w:rPr>
-                <w:b/>
-                <w:bCs/>
-              </w:rPr>
-              <w:t>Supabase</w:t>
-            </w:r>
-            <w:proofErr w:type="spellEnd"/>
-            <w:r>
-              <w:rPr>
-                <w:b/>
-                <w:bCs/>
-              </w:rPr>
-              <w:t>, and Render</w:t>
+              <w:t>Latency issues between WordPress (Bluehost), Supabase, and Render</w:t>
             </w:r>
           </w:p>
         </w:tc>
@@ -3077,23 +2315,7 @@
                 <w:b/>
                 <w:bCs/>
               </w:rPr>
-              <w:t xml:space="preserve">API rate limits (OpenAI, </w:t>
-            </w:r>
-            <w:proofErr w:type="spellStart"/>
-            <w:r>
-              <w:rPr>
-                <w:b/>
-                <w:bCs/>
-              </w:rPr>
-              <w:t>Supabase</w:t>
-            </w:r>
-            <w:proofErr w:type="spellEnd"/>
-            <w:r>
-              <w:rPr>
-                <w:b/>
-                <w:bCs/>
-              </w:rPr>
-              <w:t>)</w:t>
+              <w:t>API rate limits (OpenAI, Supabase)</w:t>
             </w:r>
           </w:p>
         </w:tc>
@@ -3137,21 +2359,12 @@
                 <w:bCs/>
               </w:rPr>
             </w:pPr>
-            <w:proofErr w:type="spellStart"/>
             <w:r>
               <w:rPr>
                 <w:b/>
                 <w:bCs/>
               </w:rPr>
-              <w:t>Supabase</w:t>
-            </w:r>
-            <w:proofErr w:type="spellEnd"/>
-            <w:r>
-              <w:rPr>
-                <w:b/>
-                <w:bCs/>
-              </w:rPr>
-              <w:t xml:space="preserve"> query performance</w:t>
+              <w:t>Supabase query performance</w:t>
             </w:r>
           </w:p>
         </w:tc>
@@ -3254,23 +2467,7 @@
           <w:b/>
           <w:bCs/>
         </w:rPr>
-        <w:t xml:space="preserve">Create </w:t>
-      </w:r>
-      <w:proofErr w:type="spellStart"/>
-      <w:r>
-        <w:rPr>
-          <w:b/>
-          <w:bCs/>
-        </w:rPr>
-        <w:t>Streamlit</w:t>
-      </w:r>
-      <w:proofErr w:type="spellEnd"/>
-      <w:r>
-        <w:rPr>
-          <w:b/>
-          <w:bCs/>
-        </w:rPr>
-        <w:t xml:space="preserve"> prototype and test queries </w:t>
+        <w:t xml:space="preserve">Create Streamlit prototype and test queries </w:t>
       </w:r>
       <w:r>
         <w:rPr>
@@ -3297,23 +2494,7 @@
           <w:b/>
           <w:bCs/>
         </w:rPr>
-        <w:t xml:space="preserve">Plan WordPress integration and </w:t>
-      </w:r>
-      <w:proofErr w:type="spellStart"/>
-      <w:r>
-        <w:rPr>
-          <w:b/>
-          <w:bCs/>
-        </w:rPr>
-        <w:t>iframe</w:t>
-      </w:r>
-      <w:proofErr w:type="spellEnd"/>
-      <w:r>
-        <w:rPr>
-          <w:b/>
-          <w:bCs/>
-        </w:rPr>
-        <w:t xml:space="preserve"> setup </w:t>
+        <w:t xml:space="preserve">Plan WordPress integration and iframe setup </w:t>
       </w:r>
       <w:r>
         <w:rPr>
@@ -3357,22 +2538,13 @@
           <w:bCs/>
         </w:rPr>
       </w:pPr>
-      <w:proofErr w:type="spellStart"/>
       <w:r>
         <w:rPr>
           <w:b/>
           <w:bCs/>
         </w:rPr>
         <w:lastRenderedPageBreak/>
-        <w:t>social_dance_app</w:t>
-      </w:r>
-      <w:proofErr w:type="spellEnd"/>
-      <w:r>
-        <w:rPr>
-          <w:b/>
-          <w:bCs/>
-        </w:rPr>
-        <w:t>/</w:t>
+        <w:t>social_dance_app/</w:t>
       </w:r>
     </w:p>
     <w:p>
@@ -3417,23 +2589,7 @@
           <w:b/>
           <w:bCs/>
         </w:rPr>
-        <w:t xml:space="preserve">│── </w:t>
-      </w:r>
-      <w:proofErr w:type="spellStart"/>
-      <w:r>
-        <w:rPr>
-          <w:b/>
-          <w:bCs/>
-        </w:rPr>
-        <w:t>src</w:t>
-      </w:r>
-      <w:proofErr w:type="spellEnd"/>
-      <w:r>
-        <w:rPr>
-          <w:b/>
-          <w:bCs/>
-        </w:rPr>
-        <w:t>/                # Source code</w:t>
+        <w:t>│── src/                # Source code</w:t>
       </w:r>
     </w:p>
     <w:p>
@@ -3638,23 +2794,7 @@
           <w:b/>
           <w:bCs/>
         </w:rPr>
-        <w:t xml:space="preserve"> backend/        # </w:t>
-      </w:r>
-      <w:proofErr w:type="spellStart"/>
-      <w:r>
-        <w:rPr>
-          <w:b/>
-          <w:bCs/>
-        </w:rPr>
-        <w:t>FastAPI</w:t>
-      </w:r>
-      <w:proofErr w:type="spellEnd"/>
-      <w:r>
-        <w:rPr>
-          <w:b/>
-          <w:bCs/>
-        </w:rPr>
-        <w:t xml:space="preserve"> backend</w:t>
+        <w:t xml:space="preserve"> backend/        # FastAPI backend</w:t>
       </w:r>
     </w:p>
     <w:p>
@@ -3692,23 +2832,7 @@
           <w:b/>
           <w:bCs/>
         </w:rPr>
-        <w:t xml:space="preserve"> </w:t>
-      </w:r>
-      <w:proofErr w:type="spellStart"/>
-      <w:r>
-        <w:rPr>
-          <w:b/>
-          <w:bCs/>
-        </w:rPr>
-        <w:t>api</w:t>
-      </w:r>
-      <w:proofErr w:type="spellEnd"/>
-      <w:r>
-        <w:rPr>
-          <w:b/>
-          <w:bCs/>
-        </w:rPr>
-        <w:t>/        # API routes (event queries, chatbot requests)</w:t>
+        <w:t xml:space="preserve"> api/        # API routes (event queries, chatbot requests)</w:t>
       </w:r>
     </w:p>
     <w:p>
@@ -3784,39 +2908,7 @@
           <w:b/>
           <w:bCs/>
         </w:rPr>
-        <w:t xml:space="preserve"> models/     # Database models (</w:t>
-      </w:r>
-      <w:proofErr w:type="spellStart"/>
-      <w:r>
-        <w:rPr>
-          <w:b/>
-          <w:bCs/>
-        </w:rPr>
-        <w:t>SQLAlchemy</w:t>
-      </w:r>
-      <w:proofErr w:type="spellEnd"/>
-      <w:r>
-        <w:rPr>
-          <w:b/>
-          <w:bCs/>
-        </w:rPr>
-        <w:t xml:space="preserve"> or </w:t>
-      </w:r>
-      <w:proofErr w:type="spellStart"/>
-      <w:r>
-        <w:rPr>
-          <w:b/>
-          <w:bCs/>
-        </w:rPr>
-        <w:t>Pydantic</w:t>
-      </w:r>
-      <w:proofErr w:type="spellEnd"/>
-      <w:r>
-        <w:rPr>
-          <w:b/>
-          <w:bCs/>
-        </w:rPr>
-        <w:t xml:space="preserve"> schemas)</w:t>
+        <w:t xml:space="preserve"> models/     # Database models (SQLAlchemy or Pydantic schemas)</w:t>
       </w:r>
     </w:p>
     <w:p>
@@ -3892,23 +2984,7 @@
           <w:b/>
           <w:bCs/>
         </w:rPr>
-        <w:t xml:space="preserve"> main.py     # </w:t>
-      </w:r>
-      <w:proofErr w:type="spellStart"/>
-      <w:r>
-        <w:rPr>
-          <w:b/>
-          <w:bCs/>
-        </w:rPr>
-        <w:t>FastAPI</w:t>
-      </w:r>
-      <w:proofErr w:type="spellEnd"/>
-      <w:r>
-        <w:rPr>
-          <w:b/>
-          <w:bCs/>
-        </w:rPr>
-        <w:t xml:space="preserve"> entry point</w:t>
+        <w:t xml:space="preserve"> main.py     # FastAPI entry point</w:t>
       </w:r>
     </w:p>
     <w:p>
@@ -3961,23 +3037,7 @@
           <w:b/>
           <w:bCs/>
         </w:rPr>
-        <w:t xml:space="preserve"> frontend/       # </w:t>
-      </w:r>
-      <w:proofErr w:type="spellStart"/>
-      <w:r>
-        <w:rPr>
-          <w:b/>
-          <w:bCs/>
-        </w:rPr>
-        <w:t>Streamlit</w:t>
-      </w:r>
-      <w:proofErr w:type="spellEnd"/>
-      <w:r>
-        <w:rPr>
-          <w:b/>
-          <w:bCs/>
-        </w:rPr>
-        <w:t xml:space="preserve"> UI</w:t>
+        <w:t xml:space="preserve"> frontend/       # Streamlit UI</w:t>
       </w:r>
     </w:p>
     <w:p>
@@ -4015,23 +3075,7 @@
           <w:b/>
           <w:bCs/>
         </w:rPr>
-        <w:t xml:space="preserve"> pages/      # Multi-page </w:t>
-      </w:r>
-      <w:proofErr w:type="spellStart"/>
-      <w:r>
-        <w:rPr>
-          <w:b/>
-          <w:bCs/>
-        </w:rPr>
-        <w:t>Streamlit</w:t>
-      </w:r>
-      <w:proofErr w:type="spellEnd"/>
-      <w:r>
-        <w:rPr>
-          <w:b/>
-          <w:bCs/>
-        </w:rPr>
-        <w:t xml:space="preserve"> app (if applicable)</w:t>
+        <w:t xml:space="preserve"> pages/      # Multi-page Streamlit app (if applicable)</w:t>
       </w:r>
     </w:p>
     <w:p>
@@ -4069,23 +3113,7 @@
           <w:b/>
           <w:bCs/>
         </w:rPr>
-        <w:t xml:space="preserve"> components/ # Custom </w:t>
-      </w:r>
-      <w:proofErr w:type="spellStart"/>
-      <w:r>
-        <w:rPr>
-          <w:b/>
-          <w:bCs/>
-        </w:rPr>
-        <w:t>Streamlit</w:t>
-      </w:r>
-      <w:proofErr w:type="spellEnd"/>
-      <w:r>
-        <w:rPr>
-          <w:b/>
-          <w:bCs/>
-        </w:rPr>
-        <w:t xml:space="preserve"> widgets or UI elements</w:t>
+        <w:t xml:space="preserve"> components/ # Custom Streamlit widgets or UI elements</w:t>
       </w:r>
     </w:p>
     <w:p>
@@ -4123,23 +3151,7 @@
           <w:b/>
           <w:bCs/>
         </w:rPr>
-        <w:t xml:space="preserve"> app.py      # </w:t>
-      </w:r>
-      <w:proofErr w:type="spellStart"/>
-      <w:r>
-        <w:rPr>
-          <w:b/>
-          <w:bCs/>
-        </w:rPr>
-        <w:t>Streamlit</w:t>
-      </w:r>
-      <w:proofErr w:type="spellEnd"/>
-      <w:r>
-        <w:rPr>
-          <w:b/>
-          <w:bCs/>
-        </w:rPr>
-        <w:t xml:space="preserve"> main entry point</w:t>
+        <w:t xml:space="preserve"> app.py      # Streamlit main entry point</w:t>
       </w:r>
     </w:p>
     <w:p>
@@ -4282,23 +3294,7 @@
           <w:b/>
           <w:bCs/>
         </w:rPr>
-        <w:t>│── .</w:t>
-      </w:r>
-      <w:proofErr w:type="spellStart"/>
-      <w:r>
-        <w:rPr>
-          <w:b/>
-          <w:bCs/>
-        </w:rPr>
-        <w:t>gitignore</w:t>
-      </w:r>
-      <w:proofErr w:type="spellEnd"/>
-      <w:r>
-        <w:rPr>
-          <w:b/>
-          <w:bCs/>
-        </w:rPr>
-        <w:t xml:space="preserve">          # Git ignore file</w:t>
+        <w:t>│── .gitignore          # Git ignore file</w:t>
       </w:r>
     </w:p>
     <w:p>
@@ -4315,6 +3311,170 @@
         </w:rPr>
         <w:lastRenderedPageBreak/>
         <w:t>│── README.md           # Project overview</w:t>
+      </w:r>
+    </w:p>
+    <w:p>
+      <w:pPr>
+        <w:rPr>
+          <w:b/>
+          <w:bCs/>
+        </w:rPr>
+      </w:pPr>
+    </w:p>
+    <w:p>
+      <w:pPr>
+        <w:rPr>
+          <w:b/>
+          <w:bCs/>
+        </w:rPr>
+      </w:pPr>
+      <w:r>
+        <w:rPr>
+          <w:b/>
+          <w:bCs/>
+        </w:rPr>
+        <w:t>Step 4: Embed Streamlit Chatbot into WordPress</w:t>
+      </w:r>
+    </w:p>
+    <w:p>
+      <w:pPr>
+        <w:rPr>
+          <w:b/>
+          <w:bCs/>
+        </w:rPr>
+      </w:pPr>
+      <w:r>
+        <w:rPr>
+          <w:b/>
+          <w:bCs/>
+        </w:rPr>
+        <w:t>Once your Streamlit chatbot is live, embed it into WordPress:</w:t>
+      </w:r>
+    </w:p>
+    <w:p>
+      <w:pPr>
+        <w:numPr>
+          <w:ilvl w:val="0"/>
+          <w:numId w:val="23"/>
+        </w:numPr>
+        <w:rPr>
+          <w:b/>
+          <w:bCs/>
+        </w:rPr>
+      </w:pPr>
+      <w:r>
+        <w:rPr>
+          <w:b/>
+          <w:bCs/>
+        </w:rPr>
+        <w:t>Log in to WordPress</w:t>
+      </w:r>
+    </w:p>
+    <w:p>
+      <w:pPr>
+        <w:numPr>
+          <w:ilvl w:val="0"/>
+          <w:numId w:val="23"/>
+        </w:numPr>
+        <w:rPr>
+          <w:b/>
+          <w:bCs/>
+        </w:rPr>
+      </w:pPr>
+      <w:r>
+        <w:rPr>
+          <w:b/>
+          <w:bCs/>
+        </w:rPr>
+        <w:t>Create a new Page/Post</w:t>
+      </w:r>
+    </w:p>
+    <w:p>
+      <w:pPr>
+        <w:numPr>
+          <w:ilvl w:val="0"/>
+          <w:numId w:val="23"/>
+        </w:numPr>
+        <w:rPr>
+          <w:b/>
+          <w:bCs/>
+        </w:rPr>
+      </w:pPr>
+      <w:r>
+        <w:rPr>
+          <w:b/>
+          <w:bCs/>
+        </w:rPr>
+        <w:t>Switch to the HTML Editor</w:t>
+      </w:r>
+    </w:p>
+    <w:p>
+      <w:pPr>
+        <w:numPr>
+          <w:ilvl w:val="0"/>
+          <w:numId w:val="23"/>
+        </w:numPr>
+        <w:rPr>
+          <w:b/>
+          <w:bCs/>
+        </w:rPr>
+      </w:pPr>
+      <w:r>
+        <w:rPr>
+          <w:b/>
+          <w:bCs/>
+        </w:rPr>
+        <w:t>Insert this iframe code:</w:t>
+      </w:r>
+    </w:p>
+    <w:p>
+      <w:pPr>
+        <w:rPr>
+          <w:b/>
+          <w:bCs/>
+        </w:rPr>
+      </w:pPr>
+      <w:r>
+        <w:rPr>
+          <w:b/>
+          <w:bCs/>
+        </w:rPr>
+        <w:t>html</w:t>
+      </w:r>
+    </w:p>
+    <w:p>
+      <w:pPr>
+        <w:rPr>
+          <w:b/>
+          <w:bCs/>
+        </w:rPr>
+      </w:pPr>
+      <w:r>
+        <w:rPr>
+          <w:b/>
+          <w:bCs/>
+        </w:rPr>
+        <w:t>&lt;iframe src="https://social-dance-frontend.onrender.com" width="100%" height="600px"&gt;&lt;/iframe&gt;</w:t>
+      </w:r>
+    </w:p>
+    <w:p>
+      <w:pPr>
+        <w:pStyle w:val="ListParagraph"/>
+        <w:numPr>
+          <w:ilvl w:val="0"/>
+          <w:numId w:val="23"/>
+        </w:numPr>
+        <w:rPr>
+          <w:b/>
+          <w:bCs/>
+        </w:rPr>
+      </w:pPr>
+      <w:r>
+        <w:rPr>
+          <w:b/>
+          <w:bCs/>
+        </w:rPr>
+        <w:t>Click Publish</w:t>
       </w:r>
     </w:p>
     <w:p>
@@ -4758,6 +3918,119 @@
     </w:lvl>
   </w:abstractNum>
   <w:abstractNum w:abstractNumId="3" w15:restartNumberingAfterBreak="0">
+    <w:nsid w:val="09C875A4"/>
+    <w:multiLevelType w:val="multilevel"/>
+    <w:tmpl w:val="ADE491E4"/>
+    <w:lvl w:ilvl="0">
+      <w:start w:val="1"/>
+      <w:numFmt w:val="decimal"/>
+      <w:lvlText w:val="%1."/>
+      <w:lvlJc w:val="left"/>
+      <w:pPr>
+        <w:tabs>
+          <w:tab w:val="num" w:pos="720"/>
+        </w:tabs>
+        <w:ind w:left="720" w:hanging="360"/>
+      </w:pPr>
+    </w:lvl>
+    <w:lvl w:ilvl="1" w:tentative="1">
+      <w:start w:val="1"/>
+      <w:numFmt w:val="decimal"/>
+      <w:lvlText w:val="%2."/>
+      <w:lvlJc w:val="left"/>
+      <w:pPr>
+        <w:tabs>
+          <w:tab w:val="num" w:pos="1440"/>
+        </w:tabs>
+        <w:ind w:left="1440" w:hanging="360"/>
+      </w:pPr>
+    </w:lvl>
+    <w:lvl w:ilvl="2" w:tentative="1">
+      <w:start w:val="1"/>
+      <w:numFmt w:val="decimal"/>
+      <w:lvlText w:val="%3."/>
+      <w:lvlJc w:val="left"/>
+      <w:pPr>
+        <w:tabs>
+          <w:tab w:val="num" w:pos="2160"/>
+        </w:tabs>
+        <w:ind w:left="2160" w:hanging="360"/>
+      </w:pPr>
+    </w:lvl>
+    <w:lvl w:ilvl="3" w:tentative="1">
+      <w:start w:val="1"/>
+      <w:numFmt w:val="decimal"/>
+      <w:lvlText w:val="%4."/>
+      <w:lvlJc w:val="left"/>
+      <w:pPr>
+        <w:tabs>
+          <w:tab w:val="num" w:pos="2880"/>
+        </w:tabs>
+        <w:ind w:left="2880" w:hanging="360"/>
+      </w:pPr>
+    </w:lvl>
+    <w:lvl w:ilvl="4" w:tentative="1">
+      <w:start w:val="1"/>
+      <w:numFmt w:val="decimal"/>
+      <w:lvlText w:val="%5."/>
+      <w:lvlJc w:val="left"/>
+      <w:pPr>
+        <w:tabs>
+          <w:tab w:val="num" w:pos="3600"/>
+        </w:tabs>
+        <w:ind w:left="3600" w:hanging="360"/>
+      </w:pPr>
+    </w:lvl>
+    <w:lvl w:ilvl="5" w:tentative="1">
+      <w:start w:val="1"/>
+      <w:numFmt w:val="decimal"/>
+      <w:lvlText w:val="%6."/>
+      <w:lvlJc w:val="left"/>
+      <w:pPr>
+        <w:tabs>
+          <w:tab w:val="num" w:pos="4320"/>
+        </w:tabs>
+        <w:ind w:left="4320" w:hanging="360"/>
+      </w:pPr>
+    </w:lvl>
+    <w:lvl w:ilvl="6" w:tentative="1">
+      <w:start w:val="1"/>
+      <w:numFmt w:val="decimal"/>
+      <w:lvlText w:val="%7."/>
+      <w:lvlJc w:val="left"/>
+      <w:pPr>
+        <w:tabs>
+          <w:tab w:val="num" w:pos="5040"/>
+        </w:tabs>
+        <w:ind w:left="5040" w:hanging="360"/>
+      </w:pPr>
+    </w:lvl>
+    <w:lvl w:ilvl="7" w:tentative="1">
+      <w:start w:val="1"/>
+      <w:numFmt w:val="decimal"/>
+      <w:lvlText w:val="%8."/>
+      <w:lvlJc w:val="left"/>
+      <w:pPr>
+        <w:tabs>
+          <w:tab w:val="num" w:pos="5760"/>
+        </w:tabs>
+        <w:ind w:left="5760" w:hanging="360"/>
+      </w:pPr>
+    </w:lvl>
+    <w:lvl w:ilvl="8" w:tentative="1">
+      <w:start w:val="1"/>
+      <w:numFmt w:val="decimal"/>
+      <w:lvlText w:val="%9."/>
+      <w:lvlJc w:val="left"/>
+      <w:pPr>
+        <w:tabs>
+          <w:tab w:val="num" w:pos="6480"/>
+        </w:tabs>
+        <w:ind w:left="6480" w:hanging="360"/>
+      </w:pPr>
+    </w:lvl>
+  </w:abstractNum>
+  <w:abstractNum w:abstractNumId="4" w15:restartNumberingAfterBreak="0">
     <w:nsid w:val="0FF43C7C"/>
     <w:multiLevelType w:val="multilevel"/>
     <w:tmpl w:val="54362826"/>
@@ -4906,7 +4179,7 @@
       </w:rPr>
     </w:lvl>
   </w:abstractNum>
-  <w:abstractNum w:abstractNumId="4" w15:restartNumberingAfterBreak="0">
+  <w:abstractNum w:abstractNumId="5" w15:restartNumberingAfterBreak="0">
     <w:nsid w:val="133A55CA"/>
     <w:multiLevelType w:val="multilevel"/>
     <w:tmpl w:val="F9665320"/>
@@ -5055,7 +4328,7 @@
       </w:rPr>
     </w:lvl>
   </w:abstractNum>
-  <w:abstractNum w:abstractNumId="5" w15:restartNumberingAfterBreak="0">
+  <w:abstractNum w:abstractNumId="6" w15:restartNumberingAfterBreak="0">
     <w:nsid w:val="13567E44"/>
     <w:multiLevelType w:val="multilevel"/>
     <w:tmpl w:val="A7169F62"/>
@@ -5176,7 +4449,7 @@
       </w:pPr>
     </w:lvl>
   </w:abstractNum>
-  <w:abstractNum w:abstractNumId="6" w15:restartNumberingAfterBreak="0">
+  <w:abstractNum w:abstractNumId="7" w15:restartNumberingAfterBreak="0">
     <w:nsid w:val="16520EB1"/>
     <w:multiLevelType w:val="multilevel"/>
     <w:tmpl w:val="92A2B948"/>
@@ -5325,7 +4598,7 @@
       </w:rPr>
     </w:lvl>
   </w:abstractNum>
-  <w:abstractNum w:abstractNumId="7" w15:restartNumberingAfterBreak="0">
+  <w:abstractNum w:abstractNumId="8" w15:restartNumberingAfterBreak="0">
     <w:nsid w:val="192E27B3"/>
     <w:multiLevelType w:val="multilevel"/>
     <w:tmpl w:val="5E82067E"/>
@@ -5474,7 +4747,7 @@
       </w:rPr>
     </w:lvl>
   </w:abstractNum>
-  <w:abstractNum w:abstractNumId="8" w15:restartNumberingAfterBreak="0">
+  <w:abstractNum w:abstractNumId="9" w15:restartNumberingAfterBreak="0">
     <w:nsid w:val="1B0D041B"/>
     <w:multiLevelType w:val="multilevel"/>
     <w:tmpl w:val="4EBA924A"/>
@@ -5587,7 +4860,7 @@
       </w:pPr>
     </w:lvl>
   </w:abstractNum>
-  <w:abstractNum w:abstractNumId="9" w15:restartNumberingAfterBreak="0">
+  <w:abstractNum w:abstractNumId="10" w15:restartNumberingAfterBreak="0">
     <w:nsid w:val="1FDF5B7C"/>
     <w:multiLevelType w:val="multilevel"/>
     <w:tmpl w:val="BC385D40"/>
@@ -5736,7 +5009,7 @@
       </w:rPr>
     </w:lvl>
   </w:abstractNum>
-  <w:abstractNum w:abstractNumId="10" w15:restartNumberingAfterBreak="0">
+  <w:abstractNum w:abstractNumId="11" w15:restartNumberingAfterBreak="0">
     <w:nsid w:val="22390DFC"/>
     <w:multiLevelType w:val="multilevel"/>
     <w:tmpl w:val="640EF77A"/>
@@ -5885,7 +5158,7 @@
       </w:rPr>
     </w:lvl>
   </w:abstractNum>
-  <w:abstractNum w:abstractNumId="11" w15:restartNumberingAfterBreak="0">
+  <w:abstractNum w:abstractNumId="12" w15:restartNumberingAfterBreak="0">
     <w:nsid w:val="254E662A"/>
     <w:multiLevelType w:val="multilevel"/>
     <w:tmpl w:val="268C34A4"/>
@@ -6034,7 +5307,7 @@
       </w:rPr>
     </w:lvl>
   </w:abstractNum>
-  <w:abstractNum w:abstractNumId="12" w15:restartNumberingAfterBreak="0">
+  <w:abstractNum w:abstractNumId="13" w15:restartNumberingAfterBreak="0">
     <w:nsid w:val="317873C3"/>
     <w:multiLevelType w:val="multilevel"/>
     <w:tmpl w:val="7EE8178A"/>
@@ -6183,7 +5456,7 @@
       </w:rPr>
     </w:lvl>
   </w:abstractNum>
-  <w:abstractNum w:abstractNumId="13" w15:restartNumberingAfterBreak="0">
+  <w:abstractNum w:abstractNumId="14" w15:restartNumberingAfterBreak="0">
     <w:nsid w:val="33127FDB"/>
     <w:multiLevelType w:val="multilevel"/>
     <w:tmpl w:val="9ED616C8"/>
@@ -6332,7 +5605,7 @@
       </w:rPr>
     </w:lvl>
   </w:abstractNum>
-  <w:abstractNum w:abstractNumId="14" w15:restartNumberingAfterBreak="0">
+  <w:abstractNum w:abstractNumId="15" w15:restartNumberingAfterBreak="0">
     <w:nsid w:val="34753229"/>
     <w:multiLevelType w:val="multilevel"/>
     <w:tmpl w:val="175CA0A6"/>
@@ -6481,7 +5754,7 @@
       </w:rPr>
     </w:lvl>
   </w:abstractNum>
-  <w:abstractNum w:abstractNumId="15" w15:restartNumberingAfterBreak="0">
+  <w:abstractNum w:abstractNumId="16" w15:restartNumberingAfterBreak="0">
     <w:nsid w:val="36173E24"/>
     <w:multiLevelType w:val="multilevel"/>
     <w:tmpl w:val="66CE7596"/>
@@ -6594,7 +5867,7 @@
       </w:pPr>
     </w:lvl>
   </w:abstractNum>
-  <w:abstractNum w:abstractNumId="16" w15:restartNumberingAfterBreak="0">
+  <w:abstractNum w:abstractNumId="17" w15:restartNumberingAfterBreak="0">
     <w:nsid w:val="402167A3"/>
     <w:multiLevelType w:val="multilevel"/>
     <w:tmpl w:val="422611D6"/>
@@ -6707,7 +5980,7 @@
       </w:pPr>
     </w:lvl>
   </w:abstractNum>
-  <w:abstractNum w:abstractNumId="17" w15:restartNumberingAfterBreak="0">
+  <w:abstractNum w:abstractNumId="18" w15:restartNumberingAfterBreak="0">
     <w:nsid w:val="42027D32"/>
     <w:multiLevelType w:val="multilevel"/>
     <w:tmpl w:val="94420D5A"/>
@@ -6856,7 +6129,7 @@
       </w:rPr>
     </w:lvl>
   </w:abstractNum>
-  <w:abstractNum w:abstractNumId="18" w15:restartNumberingAfterBreak="0">
+  <w:abstractNum w:abstractNumId="19" w15:restartNumberingAfterBreak="0">
     <w:nsid w:val="6776783E"/>
     <w:multiLevelType w:val="multilevel"/>
     <w:tmpl w:val="6E5C4B32"/>
@@ -7005,7 +6278,7 @@
       </w:rPr>
     </w:lvl>
   </w:abstractNum>
-  <w:abstractNum w:abstractNumId="19" w15:restartNumberingAfterBreak="0">
+  <w:abstractNum w:abstractNumId="20" w15:restartNumberingAfterBreak="0">
     <w:nsid w:val="6E8A003D"/>
     <w:multiLevelType w:val="multilevel"/>
     <w:tmpl w:val="897A7466"/>
@@ -7154,7 +6427,7 @@
       </w:rPr>
     </w:lvl>
   </w:abstractNum>
-  <w:abstractNum w:abstractNumId="20" w15:restartNumberingAfterBreak="0">
+  <w:abstractNum w:abstractNumId="21" w15:restartNumberingAfterBreak="0">
     <w:nsid w:val="6EE64ACA"/>
     <w:multiLevelType w:val="multilevel"/>
     <w:tmpl w:val="FBD6C55C"/>
@@ -7275,7 +6548,7 @@
       </w:pPr>
     </w:lvl>
   </w:abstractNum>
-  <w:abstractNum w:abstractNumId="21" w15:restartNumberingAfterBreak="0">
+  <w:abstractNum w:abstractNumId="22" w15:restartNumberingAfterBreak="0">
     <w:nsid w:val="71F359FD"/>
     <w:multiLevelType w:val="multilevel"/>
     <w:tmpl w:val="2BDE4278"/>
@@ -7425,43 +6698,43 @@
     </w:lvl>
   </w:abstractNum>
   <w:num w:numId="1" w16cid:durableId="1494494053">
-    <w:abstractNumId w:val="6"/>
+    <w:abstractNumId w:val="7"/>
   </w:num>
   <w:num w:numId="2" w16cid:durableId="1752122200">
     <w:abstractNumId w:val="2"/>
   </w:num>
   <w:num w:numId="3" w16cid:durableId="1165170733">
-    <w:abstractNumId w:val="16"/>
+    <w:abstractNumId w:val="17"/>
   </w:num>
   <w:num w:numId="4" w16cid:durableId="1117986352">
-    <w:abstractNumId w:val="7"/>
+    <w:abstractNumId w:val="8"/>
   </w:num>
   <w:num w:numId="5" w16cid:durableId="1291130725">
-    <w:abstractNumId w:val="17"/>
+    <w:abstractNumId w:val="18"/>
   </w:num>
   <w:num w:numId="6" w16cid:durableId="2142528991">
-    <w:abstractNumId w:val="11"/>
+    <w:abstractNumId w:val="12"/>
   </w:num>
   <w:num w:numId="7" w16cid:durableId="654452770">
-    <w:abstractNumId w:val="18"/>
+    <w:abstractNumId w:val="19"/>
   </w:num>
   <w:num w:numId="8" w16cid:durableId="1238128601">
-    <w:abstractNumId w:val="14"/>
+    <w:abstractNumId w:val="15"/>
   </w:num>
   <w:num w:numId="9" w16cid:durableId="856776557">
+    <w:abstractNumId w:val="5"/>
+  </w:num>
+  <w:num w:numId="10" w16cid:durableId="2109503953">
+    <w:abstractNumId w:val="6"/>
+  </w:num>
+  <w:num w:numId="11" w16cid:durableId="1346178342">
+    <w:abstractNumId w:val="9"/>
+  </w:num>
+  <w:num w:numId="12" w16cid:durableId="1112939801">
     <w:abstractNumId w:val="4"/>
   </w:num>
-  <w:num w:numId="10" w16cid:durableId="2109503953">
-    <w:abstractNumId w:val="5"/>
-  </w:num>
-  <w:num w:numId="11" w16cid:durableId="1346178342">
-    <w:abstractNumId w:val="8"/>
-  </w:num>
-  <w:num w:numId="12" w16cid:durableId="1112939801">
-    <w:abstractNumId w:val="3"/>
-  </w:num>
   <w:num w:numId="13" w16cid:durableId="1004092065">
-    <w:abstractNumId w:val="21"/>
+    <w:abstractNumId w:val="22"/>
   </w:num>
   <w:num w:numId="14" w16cid:durableId="2055541416">
     <w:abstractNumId w:val="0"/>
@@ -7470,25 +6743,28 @@
     <w:abstractNumId w:val="1"/>
   </w:num>
   <w:num w:numId="16" w16cid:durableId="1836916817">
-    <w:abstractNumId w:val="19"/>
+    <w:abstractNumId w:val="20"/>
   </w:num>
   <w:num w:numId="17" w16cid:durableId="1785029676">
-    <w:abstractNumId w:val="20"/>
+    <w:abstractNumId w:val="21"/>
   </w:num>
   <w:num w:numId="18" w16cid:durableId="1038892814">
-    <w:abstractNumId w:val="15"/>
+    <w:abstractNumId w:val="16"/>
   </w:num>
   <w:num w:numId="19" w16cid:durableId="1229532840">
-    <w:abstractNumId w:val="12"/>
+    <w:abstractNumId w:val="13"/>
   </w:num>
   <w:num w:numId="20" w16cid:durableId="1129973294">
+    <w:abstractNumId w:val="11"/>
+  </w:num>
+  <w:num w:numId="21" w16cid:durableId="693190146">
+    <w:abstractNumId w:val="14"/>
+  </w:num>
+  <w:num w:numId="22" w16cid:durableId="1591622415">
     <w:abstractNumId w:val="10"/>
   </w:num>
-  <w:num w:numId="21" w16cid:durableId="693190146">
-    <w:abstractNumId w:val="13"/>
-  </w:num>
-  <w:num w:numId="22" w16cid:durableId="1591622415">
-    <w:abstractNumId w:val="9"/>
+  <w:num w:numId="23" w16cid:durableId="674304838">
+    <w:abstractNumId w:val="3"/>
   </w:num>
 </w:numbering>
 </file>

</xml_diff>